<commit_message>
update QFT and CFT
</commit_message>
<xml_diff>
--- a/Classical_Mechanics/PHYS1110_Tutorials/Week_12-2020.docx
+++ b/Classical_Mechanics/PHYS1110_Tutorials/Week_12-2020.docx
@@ -4,6 +4,7 @@
   <w:body>
     <w:p>
       <w:pPr>
+        <w:jc w:val="both"/>
         <w:rPr>
           <w:lang w:val="en-US"/>
         </w:rPr>
@@ -23,6 +24,7 @@
     </w:p>
     <w:p>
       <w:pPr>
+        <w:jc w:val="both"/>
         <w:rPr>
           <w:lang w:val="en-US"/>
         </w:rPr>
@@ -32,16 +34,11 @@
           <w:lang w:val="en-US"/>
         </w:rPr>
         <w:t>Week 12: Ideal Fluids</w:t>
-      </w:r>
-      <w:r>
-        <w:rPr>
-          <w:lang w:val="en-US"/>
-        </w:rPr>
-        <w:t xml:space="preserve"> and Simple Harmonic Oscillator</w:t>
       </w:r>
     </w:p>
     <w:p>
       <w:pPr>
+        <w:jc w:val="both"/>
         <w:rPr>
           <w:lang w:val="en-US"/>
         </w:rPr>
@@ -49,6 +46,7 @@
     </w:p>
     <w:p>
       <w:pPr>
+        <w:jc w:val="both"/>
         <w:rPr>
           <w:b/>
           <w:bCs/>
@@ -127,6 +125,7 @@
     </w:p>
     <w:p>
       <w:pPr>
+        <w:jc w:val="both"/>
         <w:rPr>
           <w:lang w:val="en-US"/>
         </w:rPr>
@@ -345,6 +344,7 @@
     </w:p>
     <w:p>
       <w:pPr>
+        <w:jc w:val="both"/>
         <w:rPr>
           <w:lang w:val="en-US"/>
         </w:rPr>
@@ -369,6 +369,7 @@
     </w:p>
     <w:p>
       <w:pPr>
+        <w:jc w:val="both"/>
         <w:rPr>
           <w:lang w:val="en-US"/>
         </w:rPr>
@@ -394,6 +395,7 @@
     </w:p>
     <w:p>
       <w:pPr>
+        <w:jc w:val="both"/>
         <w:rPr>
           <w:lang w:val="en-US"/>
         </w:rPr>
@@ -564,6 +566,7 @@
     </w:p>
     <w:p>
       <w:pPr>
+        <w:jc w:val="both"/>
         <w:rPr>
           <w:lang w:val="en-US"/>
         </w:rPr>
@@ -584,6 +587,7 @@
     </w:p>
     <w:p>
       <w:pPr>
+        <w:jc w:val="both"/>
         <w:rPr>
           <w:lang w:val="en-US"/>
         </w:rPr>
@@ -684,8 +688,8 @@
     </w:p>
     <w:p>
       <w:pPr>
-        <w:rPr>
-          <w:rFonts w:hint="eastAsia"/>
+        <w:jc w:val="both"/>
+        <w:rPr>
           <w:lang w:val="en-US"/>
         </w:rPr>
       </w:pPr>
@@ -705,8 +709,8 @@
     </w:p>
     <w:p>
       <w:pPr>
-        <w:rPr>
-          <w:rFonts w:hint="eastAsia"/>
+        <w:jc w:val="both"/>
+        <w:rPr>
           <w:lang w:val="en-US"/>
         </w:rPr>
       </w:pPr>
@@ -900,14 +904,15 @@
     </w:p>
     <w:p>
       <w:pPr>
-        <w:rPr>
-          <w:rFonts w:hint="eastAsia"/>
+        <w:jc w:val="both"/>
+        <w:rPr>
           <w:lang w:val="en-US"/>
         </w:rPr>
       </w:pPr>
     </w:p>
     <w:p>
       <w:pPr>
+        <w:jc w:val="both"/>
         <w:rPr>
           <w:b/>
           <w:bCs/>
@@ -986,6 +991,7 @@
     </w:p>
     <w:p>
       <w:pPr>
+        <w:jc w:val="both"/>
         <w:rPr>
           <w:lang w:val="en-US"/>
         </w:rPr>
@@ -1023,6 +1029,7 @@
     </w:p>
     <w:p>
       <w:pPr>
+        <w:jc w:val="both"/>
         <w:rPr>
           <w:b/>
           <w:lang w:val="en-US"/>
@@ -1038,6 +1045,7 @@
     </w:p>
     <w:p>
       <w:pPr>
+        <w:jc w:val="both"/>
         <w:rPr>
           <w:noProof/>
           <w:lang w:val="en-US"/>
@@ -1068,9 +1076,8 @@
     </w:p>
     <w:p>
       <w:pPr>
-        <w:jc w:val="center"/>
-        <w:rPr>
-          <w:rFonts w:hint="eastAsia"/>
+        <w:jc w:val="both"/>
+        <w:rPr>
           <w:bCs/>
           <w:lang w:val="en-US"/>
         </w:rPr>
@@ -1126,6 +1133,7 @@
     </w:p>
     <w:p>
       <w:pPr>
+        <w:jc w:val="both"/>
         <w:rPr>
           <w:lang w:val="en-US"/>
         </w:rPr>
@@ -1216,6 +1224,7 @@
     </w:p>
     <w:p>
       <w:pPr>
+        <w:jc w:val="both"/>
         <w:rPr>
           <w:lang w:val="en-US"/>
         </w:rPr>
@@ -1292,20 +1301,14 @@
               <w:rFonts w:ascii="Cambria Math" w:hAnsi="Cambria Math"/>
               <w:lang w:val="en-US"/>
             </w:rPr>
-            <m:t>g</m:t>
-          </m:r>
-          <m:r>
-            <w:rPr>
-              <w:rFonts w:ascii="Cambria Math" w:hAnsi="Cambria Math"/>
-              <w:lang w:val="en-US"/>
-            </w:rPr>
-            <m:t>AαL</m:t>
+            <m:t>gAαL</m:t>
           </m:r>
         </m:oMath>
       </m:oMathPara>
     </w:p>
     <w:p>
       <w:pPr>
+        <w:jc w:val="both"/>
         <w:rPr>
           <w:lang w:val="en-US"/>
         </w:rPr>
@@ -1326,8 +1329,8 @@
     </w:p>
     <w:p>
       <w:pPr>
-        <w:rPr>
-          <w:rFonts w:hint="eastAsia"/>
+        <w:jc w:val="both"/>
+        <w:rPr>
           <w:lang w:val="en-US"/>
         </w:rPr>
       </w:pPr>
@@ -1410,6 +1413,7 @@
     </w:p>
     <w:p>
       <w:pPr>
+        <w:jc w:val="both"/>
         <w:rPr>
           <w:lang w:val="en-US"/>
         </w:rPr>
@@ -1471,6 +1475,7 @@
     </w:p>
     <w:p>
       <w:pPr>
+        <w:jc w:val="both"/>
         <w:rPr>
           <w:lang w:val="en-US"/>
         </w:rPr>
@@ -1722,6 +1727,7 @@
     </w:p>
     <w:p>
       <w:pPr>
+        <w:jc w:val="both"/>
         <w:rPr>
           <w:lang w:val="en-US"/>
         </w:rPr>
@@ -1742,6 +1748,7 @@
     </w:p>
     <w:p>
       <w:pPr>
+        <w:jc w:val="both"/>
         <w:rPr>
           <w:lang w:val="en-US"/>
         </w:rPr>
@@ -1932,6 +1939,7 @@
     </w:p>
     <w:p>
       <w:pPr>
+        <w:jc w:val="both"/>
         <w:rPr>
           <w:lang w:val="en-US"/>
         </w:rPr>
@@ -1939,6 +1947,7 @@
     </w:p>
     <w:p>
       <w:pPr>
+        <w:jc w:val="both"/>
         <w:rPr>
           <w:b/>
           <w:bCs/>
@@ -2033,6 +2042,7 @@
     </w:p>
     <w:p>
       <w:pPr>
+        <w:jc w:val="both"/>
         <w:rPr>
           <w:lang w:val="en-US"/>
         </w:rPr>
@@ -2095,19 +2105,7 @@
         <w:rPr>
           <w:lang w:val="en-US"/>
         </w:rPr>
-        <w:t xml:space="preserve">. The </w:t>
-      </w:r>
-      <w:r>
-        <w:rPr>
-          <w:lang w:val="en-US"/>
-        </w:rPr>
-        <w:t>cross-section</w:t>
-      </w:r>
-      <w:r>
-        <w:rPr>
-          <w:lang w:val="en-US"/>
-        </w:rPr>
-        <w:t xml:space="preserve"> area of the left section is </w:t>
+        <w:t xml:space="preserve">. The cross-section area of the left section is </w:t>
       </w:r>
       <m:oMath>
         <m:r>
@@ -2122,19 +2120,7 @@
         <w:rPr>
           <w:lang w:val="en-US"/>
         </w:rPr>
-        <w:t xml:space="preserve">. In the right section, the water flows into three separated channels with a smaller speed. The </w:t>
-      </w:r>
-      <w:r>
-        <w:rPr>
-          <w:lang w:val="en-US"/>
-        </w:rPr>
-        <w:t>cross-section</w:t>
-      </w:r>
-      <w:r>
-        <w:rPr>
-          <w:lang w:val="en-US"/>
-        </w:rPr>
-        <w:t xml:space="preserve"> area of one channel is </w:t>
+        <w:t xml:space="preserve">. In the right section, the water flows into three separated channels with a smaller speed. The cross-section area of one channel is </w:t>
       </w:r>
       <m:oMath>
         <m:r>
@@ -2180,6 +2166,7 @@
           <w:ilvl w:val="0"/>
           <w:numId w:val="3"/>
         </w:numPr>
+        <w:jc w:val="both"/>
         <w:rPr>
           <w:lang w:val="en-US"/>
         </w:rPr>
@@ -2197,6 +2184,7 @@
           <w:ilvl w:val="0"/>
           <w:numId w:val="3"/>
         </w:numPr>
+        <w:jc w:val="both"/>
         <w:rPr>
           <w:lang w:val="en-US"/>
         </w:rPr>
@@ -2210,6 +2198,7 @@
     </w:p>
     <w:p>
       <w:pPr>
+        <w:jc w:val="both"/>
         <w:rPr>
           <w:b/>
           <w:bCs/>
@@ -2233,6 +2222,7 @@
           <w:numId w:val="4"/>
         </w:numPr>
         <w:ind w:firstLineChars="0"/>
+        <w:jc w:val="both"/>
         <w:rPr>
           <w:lang w:val="en-US"/>
         </w:rPr>
@@ -2246,13 +2236,14 @@
     </w:p>
     <w:p>
       <w:pPr>
-        <w:jc w:val="center"/>
-        <w:rPr>
-          <w:lang w:val="en-US"/>
-        </w:rPr>
-      </w:pPr>
-      <w:r>
-        <w:rPr>
+        <w:jc w:val="both"/>
+        <w:rPr>
+          <w:lang w:val="en-US"/>
+        </w:rPr>
+      </w:pPr>
+      <w:r>
+        <w:rPr>
+          <w:noProof/>
           <w:lang w:val="en-US"/>
         </w:rPr>
         <w:lastRenderedPageBreak/>
@@ -2308,6 +2299,7 @@
     </w:p>
     <w:p>
       <w:pPr>
+        <w:jc w:val="both"/>
         <w:rPr>
           <w:lang w:val="en-US"/>
         </w:rPr>
@@ -2358,6 +2350,7 @@
     </w:p>
     <w:p>
       <w:pPr>
+        <w:jc w:val="both"/>
         <w:rPr>
           <w:lang w:val="en-US"/>
         </w:rPr>
@@ -2590,6 +2583,7 @@
           <w:numId w:val="4"/>
         </w:numPr>
         <w:ind w:firstLineChars="0"/>
+        <w:jc w:val="both"/>
         <w:rPr>
           <w:lang w:val="en-US"/>
         </w:rPr>
@@ -2603,6 +2597,7 @@
     </w:p>
     <w:p>
       <w:pPr>
+        <w:jc w:val="both"/>
         <w:rPr>
           <w:lang w:val="en-US"/>
         </w:rPr>
@@ -2857,6 +2852,7 @@
     </w:p>
     <w:p>
       <w:pPr>
+        <w:jc w:val="both"/>
         <w:rPr>
           <w:i/>
           <w:lang w:val="en-US"/>
@@ -3134,6 +3130,7 @@
     </w:p>
     <w:p>
       <w:pPr>
+        <w:jc w:val="both"/>
         <w:rPr>
           <w:lang w:val="en-US"/>
         </w:rPr>
@@ -3189,6 +3186,7 @@
     </w:p>
     <w:p>
       <w:pPr>
+        <w:jc w:val="both"/>
         <w:rPr>
           <w:lang w:val="en-US"/>
         </w:rPr>
@@ -3196,6 +3194,7 @@
     </w:p>
     <w:p>
       <w:pPr>
+        <w:jc w:val="both"/>
         <w:rPr>
           <w:rFonts w:hint="eastAsia"/>
           <w:b/>
@@ -3218,8 +3217,1412 @@
           <w:bCs/>
           <w:lang w:val="en-US"/>
         </w:rPr>
-        <w:t xml:space="preserve">roblem 4 - </w:t>
-      </w:r>
+        <w:t>roblem 4 – Bernoulli’s Equation</w:t>
+      </w:r>
+    </w:p>
+    <w:p>
+      <w:pPr>
+        <w:jc w:val="both"/>
+        <w:rPr>
+          <w:lang w:val="en-US"/>
+        </w:rPr>
+      </w:pPr>
+      <w:r>
+        <w:rPr>
+          <w:lang w:val="en-US"/>
+        </w:rPr>
+        <w:drawing>
+          <wp:anchor distT="0" distB="0" distL="114300" distR="114300" simplePos="0" relativeHeight="251668480" behindDoc="0" locked="0" layoutInCell="1" allowOverlap="1" wp14:anchorId="61FF347A" wp14:editId="17E067A6">
+            <wp:simplePos x="0" y="0"/>
+            <wp:positionH relativeFrom="column">
+              <wp:posOffset>4184015</wp:posOffset>
+            </wp:positionH>
+            <wp:positionV relativeFrom="paragraph">
+              <wp:posOffset>91440</wp:posOffset>
+            </wp:positionV>
+            <wp:extent cx="1511300" cy="1547495"/>
+            <wp:effectExtent l="0" t="0" r="0" b="0"/>
+            <wp:wrapSquare wrapText="bothSides"/>
+            <wp:docPr id="94" name="Picture 94" descr="A picture containing shape&#10;&#10;Description automatically generated"/>
+            <wp:cNvGraphicFramePr>
+              <a:graphicFrameLocks xmlns:a="http://schemas.openxmlformats.org/drawingml/2006/main" noChangeAspect="1"/>
+            </wp:cNvGraphicFramePr>
+            <a:graphic xmlns:a="http://schemas.openxmlformats.org/drawingml/2006/main">
+              <a:graphicData uri="http://schemas.openxmlformats.org/drawingml/2006/picture">
+                <pic:pic xmlns:pic="http://schemas.openxmlformats.org/drawingml/2006/picture">
+                  <pic:nvPicPr>
+                    <pic:cNvPr id="94" name="Picture 94" descr="A picture containing shape&#10;&#10;Description automatically generated"/>
+                    <pic:cNvPicPr/>
+                  </pic:nvPicPr>
+                  <pic:blipFill rotWithShape="1">
+                    <a:blip r:embed="rId8">
+                      <a:extLst>
+                        <a:ext uri="{28A0092B-C50C-407E-A947-70E740481C1C}">
+                          <a14:useLocalDpi xmlns:a14="http://schemas.microsoft.com/office/drawing/2010/main" val="0"/>
+                        </a:ext>
+                      </a:extLst>
+                    </a:blip>
+                    <a:srcRect l="25463" r="36612" b="69584"/>
+                    <a:stretch/>
+                  </pic:blipFill>
+                  <pic:spPr bwMode="auto">
+                    <a:xfrm>
+                      <a:off x="0" y="0"/>
+                      <a:ext cx="1511300" cy="1547495"/>
+                    </a:xfrm>
+                    <a:prstGeom prst="rect">
+                      <a:avLst/>
+                    </a:prstGeom>
+                    <a:ln>
+                      <a:noFill/>
+                    </a:ln>
+                    <a:extLst>
+                      <a:ext uri="{53640926-AAD7-44D8-BBD7-CCE9431645EC}">
+                        <a14:shadowObscured xmlns:a14="http://schemas.microsoft.com/office/drawing/2010/main"/>
+                      </a:ext>
+                    </a:extLst>
+                  </pic:spPr>
+                </pic:pic>
+              </a:graphicData>
+            </a:graphic>
+            <wp14:sizeRelH relativeFrom="page">
+              <wp14:pctWidth>0</wp14:pctWidth>
+            </wp14:sizeRelH>
+            <wp14:sizeRelV relativeFrom="page">
+              <wp14:pctHeight>0</wp14:pctHeight>
+            </wp14:sizeRelV>
+          </wp:anchor>
+        </w:drawing>
+      </w:r>
+      <w:r>
+        <w:rPr>
+          <w:lang w:val="en-US"/>
+        </w:rPr>
+        <w:t xml:space="preserve">When we turn on a water tap, we can often see the stream of water becomes narrower as it falls. Assuming the water is falling freely with acceleration </w:t>
+      </w:r>
+      <m:oMath>
+        <m:r>
+          <w:rPr>
+            <w:rFonts w:ascii="Cambria Math" w:hAnsi="Cambria Math"/>
+            <w:lang w:val="en-US"/>
+          </w:rPr>
+          <m:t>g</m:t>
+        </m:r>
+        <m:r>
+          <m:rPr>
+            <m:sty m:val="p"/>
+          </m:rPr>
+          <w:rPr>
+            <w:rFonts w:ascii="Cambria Math" w:hAnsi="Cambria Math"/>
+            <w:lang w:val="en-US"/>
+          </w:rPr>
+          <m:t xml:space="preserve"> </m:t>
+        </m:r>
+      </m:oMath>
+      <w:r>
+        <w:rPr>
+          <w:lang w:val="en-US"/>
+        </w:rPr>
+        <w:t xml:space="preserve">(no air resistance), cross section area of the tap be </w:t>
+      </w:r>
+      <m:oMath>
+        <m:r>
+          <w:rPr>
+            <w:rFonts w:ascii="Cambria Math" w:hAnsi="Cambria Math"/>
+            <w:lang w:val="en-US"/>
+          </w:rPr>
+          <m:t>A</m:t>
+        </m:r>
+        <m:sSub>
+          <m:sSubPr>
+            <m:ctrlPr>
+              <w:rPr>
+                <w:rFonts w:ascii="Cambria Math" w:hAnsi="Cambria Math"/>
+                <w:i/>
+                <w:vertAlign w:val="subscript"/>
+                <w:lang w:val="en-US"/>
+              </w:rPr>
+            </m:ctrlPr>
+          </m:sSubPr>
+          <m:e>
+            <m:r>
+              <m:rPr>
+                <m:sty m:val="p"/>
+              </m:rPr>
+              <w:rPr>
+                <w:rFonts w:ascii="Cambria Math" w:hAnsi="Cambria Math"/>
+                <w:lang w:val="en-US"/>
+              </w:rPr>
+              <w:softHyphen/>
+            </m:r>
+            <m:ctrlPr>
+              <w:rPr>
+                <w:rFonts w:ascii="Cambria Math" w:hAnsi="Cambria Math"/>
+                <w:i/>
+                <w:lang w:val="en-US"/>
+              </w:rPr>
+            </m:ctrlPr>
+          </m:e>
+          <m:sub>
+            <m:r>
+              <w:rPr>
+                <w:rFonts w:ascii="Cambria Math" w:hAnsi="Cambria Math"/>
+                <w:vertAlign w:val="subscript"/>
+                <w:lang w:val="en-US"/>
+              </w:rPr>
+              <m:t>1</m:t>
+            </m:r>
+          </m:sub>
+        </m:sSub>
+      </m:oMath>
+      <w:r>
+        <w:rPr>
+          <w:lang w:val="en-US"/>
+        </w:rPr>
+        <w:t xml:space="preserve">, and the water leaving at speed </w:t>
+      </w:r>
+      <m:oMath>
+        <m:sSub>
+          <m:sSubPr>
+            <m:ctrlPr>
+              <w:rPr>
+                <w:rFonts w:ascii="Cambria Math" w:hAnsi="Cambria Math"/>
+                <w:i/>
+                <w:lang w:val="en-US"/>
+              </w:rPr>
+            </m:ctrlPr>
+          </m:sSubPr>
+          <m:e>
+            <m:r>
+              <w:rPr>
+                <w:rFonts w:ascii="Cambria Math" w:hAnsi="Cambria Math"/>
+                <w:lang w:val="en-US"/>
+              </w:rPr>
+              <m:t>v</m:t>
+            </m:r>
+          </m:e>
+          <m:sub>
+            <m:r>
+              <w:rPr>
+                <w:rFonts w:ascii="Cambria Math" w:hAnsi="Cambria Math"/>
+                <w:lang w:val="en-US"/>
+              </w:rPr>
+              <m:t>1</m:t>
+            </m:r>
+          </m:sub>
+        </m:sSub>
+      </m:oMath>
+      <w:r>
+        <w:rPr>
+          <w:i/>
+          <w:lang w:val="en-US"/>
+        </w:rPr>
+        <w:t xml:space="preserve">, </w:t>
+      </w:r>
+      <w:r>
+        <w:rPr>
+          <w:lang w:val="en-US"/>
+        </w:rPr>
+        <w:t xml:space="preserve">what is the cross section area </w:t>
+      </w:r>
+      <m:oMath>
+        <m:sSub>
+          <m:sSubPr>
+            <m:ctrlPr>
+              <w:rPr>
+                <w:rFonts w:ascii="Cambria Math" w:hAnsi="Cambria Math"/>
+                <w:i/>
+                <w:lang w:val="en-US"/>
+              </w:rPr>
+            </m:ctrlPr>
+          </m:sSubPr>
+          <m:e>
+            <m:r>
+              <w:rPr>
+                <w:rFonts w:ascii="Cambria Math" w:hAnsi="Cambria Math"/>
+                <w:lang w:val="en-US"/>
+              </w:rPr>
+              <m:t>A</m:t>
+            </m:r>
+          </m:e>
+          <m:sub>
+            <m:r>
+              <w:rPr>
+                <w:rFonts w:ascii="Cambria Math" w:hAnsi="Cambria Math"/>
+                <w:lang w:val="en-US"/>
+              </w:rPr>
+              <m:t>2</m:t>
+            </m:r>
+          </m:sub>
+        </m:sSub>
+      </m:oMath>
+      <w:r>
+        <w:rPr>
+          <w:lang w:val="en-US"/>
+        </w:rPr>
+        <w:t xml:space="preserve"> of the stream at the level below the tap </w:t>
+      </w:r>
+      <m:oMath>
+        <m:r>
+          <w:rPr>
+            <w:rFonts w:ascii="Cambria Math" w:hAnsi="Cambria Math"/>
+            <w:lang w:val="en-US"/>
+          </w:rPr>
+          <m:t>h</m:t>
+        </m:r>
+      </m:oMath>
+      <w:r>
+        <w:rPr>
+          <w:lang w:val="en-US"/>
+        </w:rPr>
+        <w:t xml:space="preserve"> meter? Express your answer in terms of </w:t>
+      </w:r>
+      <m:oMath>
+        <m:sSub>
+          <m:sSubPr>
+            <m:ctrlPr>
+              <w:rPr>
+                <w:rFonts w:ascii="Cambria Math" w:hAnsi="Cambria Math"/>
+                <w:i/>
+                <w:lang w:val="en-US"/>
+              </w:rPr>
+            </m:ctrlPr>
+          </m:sSubPr>
+          <m:e>
+            <m:r>
+              <w:rPr>
+                <w:rFonts w:ascii="Cambria Math" w:hAnsi="Cambria Math"/>
+                <w:lang w:val="en-US"/>
+              </w:rPr>
+              <m:t>v</m:t>
+            </m:r>
+          </m:e>
+          <m:sub>
+            <m:r>
+              <w:rPr>
+                <w:rFonts w:ascii="Cambria Math" w:hAnsi="Cambria Math"/>
+                <w:lang w:val="en-US"/>
+              </w:rPr>
+              <m:t>1</m:t>
+            </m:r>
+          </m:sub>
+        </m:sSub>
+        <m:r>
+          <w:rPr>
+            <w:rFonts w:ascii="Cambria Math" w:hAnsi="Cambria Math"/>
+            <w:lang w:val="en-US"/>
+          </w:rPr>
+          <m:t>,h</m:t>
+        </m:r>
+      </m:oMath>
+      <w:r>
+        <w:rPr>
+          <w:rFonts w:hint="eastAsia"/>
+          <w:lang w:val="en-US"/>
+        </w:rPr>
+        <w:t xml:space="preserve"> and</w:t>
+      </w:r>
+      <w:r>
+        <w:rPr>
+          <w:lang w:val="en-US"/>
+        </w:rPr>
+        <w:t xml:space="preserve"> </w:t>
+      </w:r>
+      <m:oMath>
+        <m:r>
+          <w:rPr>
+            <w:rFonts w:ascii="Cambria Math" w:hAnsi="Cambria Math"/>
+            <w:lang w:val="en-US"/>
+          </w:rPr>
+          <m:t>g</m:t>
+        </m:r>
+      </m:oMath>
+      <w:r>
+        <w:rPr>
+          <w:rFonts w:hint="eastAsia"/>
+          <w:lang w:val="en-US"/>
+        </w:rPr>
+        <w:t>.</w:t>
+      </w:r>
+    </w:p>
+    <w:p>
+      <w:pPr>
+        <w:jc w:val="both"/>
+        <w:rPr>
+          <w:lang w:val="en-US"/>
+        </w:rPr>
+      </w:pPr>
+      <w:r>
+        <w:rPr>
+          <w:b/>
+          <w:lang w:val="en-US"/>
+        </w:rPr>
+        <w:t>Solution:</w:t>
+      </w:r>
+      <w:r>
+        <w:rPr>
+          <w:lang w:val="en-US"/>
+        </w:rPr>
+        <w:t xml:space="preserve">  </w:t>
+      </w:r>
+    </w:p>
+    <w:p>
+      <w:pPr>
+        <w:jc w:val="both"/>
+        <w:rPr>
+          <w:lang w:val="en-US"/>
+        </w:rPr>
+      </w:pPr>
+      <w:r>
+        <w:rPr>
+          <w:lang w:val="en-US"/>
+        </w:rPr>
+        <w:t xml:space="preserve">In order to obtain the area </w:t>
+      </w:r>
+      <m:oMath>
+        <m:sSub>
+          <m:sSubPr>
+            <m:ctrlPr>
+              <w:rPr>
+                <w:rFonts w:ascii="Cambria Math" w:hAnsi="Cambria Math"/>
+                <w:i/>
+                <w:lang w:val="en-US"/>
+              </w:rPr>
+            </m:ctrlPr>
+          </m:sSubPr>
+          <m:e>
+            <m:r>
+              <w:rPr>
+                <w:rFonts w:ascii="Cambria Math" w:hAnsi="Cambria Math"/>
+                <w:lang w:val="en-US"/>
+              </w:rPr>
+              <m:t>A</m:t>
+            </m:r>
+          </m:e>
+          <m:sub>
+            <m:r>
+              <w:rPr>
+                <w:rFonts w:ascii="Cambria Math" w:hAnsi="Cambria Math"/>
+                <w:lang w:val="en-US"/>
+              </w:rPr>
+              <m:t>2</m:t>
+            </m:r>
+          </m:sub>
+        </m:sSub>
+      </m:oMath>
+      <w:r>
+        <w:rPr>
+          <w:rFonts w:hint="eastAsia"/>
+          <w:lang w:val="en-US"/>
+        </w:rPr>
+        <w:t>, we can apply the continuity equation</w:t>
+      </w:r>
+    </w:p>
+    <w:p>
+      <w:pPr>
+        <w:jc w:val="both"/>
+        <w:rPr>
+          <w:lang w:val="en-US"/>
+        </w:rPr>
+      </w:pPr>
+      <m:oMathPara>
+        <m:oMath>
+          <m:sSub>
+            <m:sSubPr>
+              <m:ctrlPr>
+                <w:rPr>
+                  <w:rFonts w:ascii="Cambria Math" w:hAnsi="Cambria Math"/>
+                  <w:i/>
+                  <w:lang w:val="en-US"/>
+                </w:rPr>
+              </m:ctrlPr>
+            </m:sSubPr>
+            <m:e>
+              <m:r>
+                <w:rPr>
+                  <w:rFonts w:ascii="Cambria Math" w:hAnsi="Cambria Math"/>
+                  <w:lang w:val="en-US"/>
+                </w:rPr>
+                <m:t>A</m:t>
+              </m:r>
+            </m:e>
+            <m:sub>
+              <m:r>
+                <w:rPr>
+                  <w:rFonts w:ascii="Cambria Math" w:hAnsi="Cambria Math"/>
+                  <w:lang w:val="en-US"/>
+                </w:rPr>
+                <m:t>2</m:t>
+              </m:r>
+            </m:sub>
+          </m:sSub>
+          <m:sSub>
+            <m:sSubPr>
+              <m:ctrlPr>
+                <w:rPr>
+                  <w:rFonts w:ascii="Cambria Math" w:hAnsi="Cambria Math"/>
+                  <w:i/>
+                  <w:lang w:val="en-US"/>
+                </w:rPr>
+              </m:ctrlPr>
+            </m:sSubPr>
+            <m:e>
+              <m:r>
+                <w:rPr>
+                  <w:rFonts w:ascii="Cambria Math" w:hAnsi="Cambria Math"/>
+                  <w:lang w:val="en-US"/>
+                </w:rPr>
+                <m:t>v</m:t>
+              </m:r>
+            </m:e>
+            <m:sub>
+              <m:r>
+                <w:rPr>
+                  <w:rFonts w:ascii="Cambria Math" w:hAnsi="Cambria Math"/>
+                  <w:lang w:val="en-US"/>
+                </w:rPr>
+                <m:t>2</m:t>
+              </m:r>
+            </m:sub>
+          </m:sSub>
+          <m:r>
+            <w:rPr>
+              <w:rFonts w:ascii="Cambria Math" w:hAnsi="Cambria Math"/>
+              <w:lang w:val="en-US"/>
+            </w:rPr>
+            <m:t>=</m:t>
+          </m:r>
+          <m:sSub>
+            <m:sSubPr>
+              <m:ctrlPr>
+                <w:rPr>
+                  <w:rFonts w:ascii="Cambria Math" w:hAnsi="Cambria Math"/>
+                  <w:i/>
+                  <w:lang w:val="en-US"/>
+                </w:rPr>
+              </m:ctrlPr>
+            </m:sSubPr>
+            <m:e>
+              <m:r>
+                <w:rPr>
+                  <w:rFonts w:ascii="Cambria Math" w:hAnsi="Cambria Math"/>
+                  <w:lang w:val="en-US"/>
+                </w:rPr>
+                <m:t>A</m:t>
+              </m:r>
+            </m:e>
+            <m:sub>
+              <m:r>
+                <w:rPr>
+                  <w:rFonts w:ascii="Cambria Math" w:hAnsi="Cambria Math"/>
+                  <w:lang w:val="en-US"/>
+                </w:rPr>
+                <m:t>1</m:t>
+              </m:r>
+            </m:sub>
+          </m:sSub>
+          <m:sSub>
+            <m:sSubPr>
+              <m:ctrlPr>
+                <w:rPr>
+                  <w:rFonts w:ascii="Cambria Math" w:hAnsi="Cambria Math"/>
+                  <w:i/>
+                  <w:lang w:val="en-US"/>
+                </w:rPr>
+              </m:ctrlPr>
+            </m:sSubPr>
+            <m:e>
+              <m:r>
+                <w:rPr>
+                  <w:rFonts w:ascii="Cambria Math" w:hAnsi="Cambria Math"/>
+                  <w:lang w:val="en-US"/>
+                </w:rPr>
+                <m:t>v</m:t>
+              </m:r>
+            </m:e>
+            <m:sub>
+              <m:r>
+                <w:rPr>
+                  <w:rFonts w:ascii="Cambria Math" w:hAnsi="Cambria Math"/>
+                  <w:lang w:val="en-US"/>
+                </w:rPr>
+                <m:t>1</m:t>
+              </m:r>
+            </m:sub>
+          </m:sSub>
+        </m:oMath>
+      </m:oMathPara>
+    </w:p>
+    <w:p>
+      <w:pPr>
+        <w:jc w:val="both"/>
+        <w:rPr>
+          <w:lang w:val="en-US"/>
+        </w:rPr>
+      </w:pPr>
+      <w:r>
+        <w:rPr>
+          <w:rFonts w:hint="eastAsia"/>
+          <w:lang w:val="en-US"/>
+        </w:rPr>
+        <w:t>H</w:t>
+      </w:r>
+      <w:r>
+        <w:rPr>
+          <w:lang w:val="en-US"/>
+        </w:rPr>
+        <w:t xml:space="preserve">ere, </w:t>
+      </w:r>
+      <m:oMath>
+        <m:sSub>
+          <m:sSubPr>
+            <m:ctrlPr>
+              <w:rPr>
+                <w:rFonts w:ascii="Cambria Math" w:hAnsi="Cambria Math"/>
+                <w:i/>
+                <w:lang w:val="en-US"/>
+              </w:rPr>
+            </m:ctrlPr>
+          </m:sSubPr>
+          <m:e>
+            <m:r>
+              <w:rPr>
+                <w:rFonts w:ascii="Cambria Math" w:hAnsi="Cambria Math"/>
+                <w:lang w:val="en-US"/>
+              </w:rPr>
+              <m:t>v</m:t>
+            </m:r>
+          </m:e>
+          <m:sub>
+            <m:r>
+              <w:rPr>
+                <w:rFonts w:ascii="Cambria Math" w:hAnsi="Cambria Math"/>
+                <w:lang w:val="en-US"/>
+              </w:rPr>
+              <m:t>2</m:t>
+            </m:r>
+          </m:sub>
+        </m:sSub>
+      </m:oMath>
+      <w:r>
+        <w:rPr>
+          <w:rFonts w:hint="eastAsia"/>
+          <w:lang w:val="en-US"/>
+        </w:rPr>
+        <w:t xml:space="preserve"> is the speed of the stream at </w:t>
+      </w:r>
+      <m:oMath>
+        <m:sSub>
+          <m:sSubPr>
+            <m:ctrlPr>
+              <w:rPr>
+                <w:rFonts w:ascii="Cambria Math" w:hAnsi="Cambria Math"/>
+                <w:i/>
+                <w:lang w:val="en-US"/>
+              </w:rPr>
+            </m:ctrlPr>
+          </m:sSubPr>
+          <m:e>
+            <m:r>
+              <w:rPr>
+                <w:rFonts w:ascii="Cambria Math" w:hAnsi="Cambria Math"/>
+                <w:lang w:val="en-US"/>
+              </w:rPr>
+              <m:t>A</m:t>
+            </m:r>
+          </m:e>
+          <m:sub>
+            <m:r>
+              <w:rPr>
+                <w:rFonts w:ascii="Cambria Math" w:hAnsi="Cambria Math"/>
+                <w:lang w:val="en-US"/>
+              </w:rPr>
+              <m:t>2</m:t>
+            </m:r>
+          </m:sub>
+        </m:sSub>
+      </m:oMath>
+      <w:r>
+        <w:rPr>
+          <w:rFonts w:hint="eastAsia"/>
+          <w:lang w:val="en-US"/>
+        </w:rPr>
+        <w:t xml:space="preserve">. </w:t>
+      </w:r>
+      <w:r>
+        <w:rPr>
+          <w:lang w:val="en-US"/>
+        </w:rPr>
+        <w:t xml:space="preserve">This speed can be obtained </w:t>
+      </w:r>
+      <w:r>
+        <w:rPr>
+          <w:lang w:val="en-US"/>
+        </w:rPr>
+        <w:t xml:space="preserve">from </w:t>
+      </w:r>
+      <w:r>
+        <w:rPr>
+          <w:lang w:val="en-US"/>
+        </w:rPr>
+        <w:t>Bernoulli’s Equation</w:t>
+      </w:r>
+      <w:r>
+        <w:rPr>
+          <w:lang w:val="en-US"/>
+        </w:rPr>
+        <w:t>:</w:t>
+      </w:r>
+    </w:p>
+    <w:p>
+      <w:pPr>
+        <w:jc w:val="both"/>
+        <w:rPr>
+          <w:lang w:val="en-US"/>
+        </w:rPr>
+      </w:pPr>
+      <m:oMathPara>
+        <m:oMath>
+          <m:sSub>
+            <m:sSubPr>
+              <m:ctrlPr>
+                <w:rPr>
+                  <w:rFonts w:ascii="Cambria Math" w:hAnsi="Cambria Math"/>
+                  <w:i/>
+                  <w:lang w:val="en-US"/>
+                </w:rPr>
+              </m:ctrlPr>
+            </m:sSubPr>
+            <m:e>
+              <m:r>
+                <w:rPr>
+                  <w:rFonts w:ascii="Cambria Math" w:hAnsi="Cambria Math"/>
+                  <w:lang w:val="en-US"/>
+                </w:rPr>
+                <m:t>P</m:t>
+              </m:r>
+            </m:e>
+            <m:sub>
+              <m:r>
+                <w:rPr>
+                  <w:rFonts w:ascii="Cambria Math" w:hAnsi="Cambria Math"/>
+                  <w:lang w:val="en-US"/>
+                </w:rPr>
+                <m:t>0</m:t>
+              </m:r>
+            </m:sub>
+          </m:sSub>
+          <m:r>
+            <w:rPr>
+              <w:rFonts w:ascii="Cambria Math" w:hAnsi="Cambria Math"/>
+              <w:lang w:val="en-US"/>
+            </w:rPr>
+            <m:t>+</m:t>
+          </m:r>
+          <m:f>
+            <m:fPr>
+              <m:ctrlPr>
+                <w:rPr>
+                  <w:rFonts w:ascii="Cambria Math" w:hAnsi="Cambria Math"/>
+                  <w:i/>
+                  <w:lang w:val="en-US"/>
+                </w:rPr>
+              </m:ctrlPr>
+            </m:fPr>
+            <m:num>
+              <m:r>
+                <w:rPr>
+                  <w:rFonts w:ascii="Cambria Math" w:hAnsi="Cambria Math"/>
+                  <w:lang w:val="en-US"/>
+                </w:rPr>
+                <m:t>1</m:t>
+              </m:r>
+            </m:num>
+            <m:den>
+              <m:r>
+                <w:rPr>
+                  <w:rFonts w:ascii="Cambria Math" w:hAnsi="Cambria Math"/>
+                  <w:lang w:val="en-US"/>
+                </w:rPr>
+                <m:t>2</m:t>
+              </m:r>
+            </m:den>
+          </m:f>
+          <m:sSub>
+            <m:sSubPr>
+              <m:ctrlPr>
+                <w:rPr>
+                  <w:rFonts w:ascii="Cambria Math" w:hAnsi="Cambria Math"/>
+                  <w:i/>
+                  <w:lang w:val="en-US"/>
+                </w:rPr>
+              </m:ctrlPr>
+            </m:sSubPr>
+            <m:e>
+              <m:r>
+                <w:rPr>
+                  <w:rFonts w:ascii="Cambria Math" w:hAnsi="Cambria Math"/>
+                  <w:lang w:val="en-US"/>
+                </w:rPr>
+                <m:t>ρ</m:t>
+              </m:r>
+            </m:e>
+            <m:sub>
+              <m:r>
+                <w:rPr>
+                  <w:rFonts w:ascii="Cambria Math" w:hAnsi="Cambria Math"/>
+                  <w:lang w:val="en-US"/>
+                </w:rPr>
+                <m:t>w</m:t>
+              </m:r>
+            </m:sub>
+          </m:sSub>
+          <m:sSubSup>
+            <m:sSubSupPr>
+              <m:ctrlPr>
+                <w:rPr>
+                  <w:rFonts w:ascii="Cambria Math" w:hAnsi="Cambria Math"/>
+                  <w:i/>
+                  <w:lang w:val="en-US"/>
+                </w:rPr>
+              </m:ctrlPr>
+            </m:sSubSupPr>
+            <m:e>
+              <m:r>
+                <w:rPr>
+                  <w:rFonts w:ascii="Cambria Math" w:hAnsi="Cambria Math"/>
+                  <w:lang w:val="en-US"/>
+                </w:rPr>
+                <m:t>v</m:t>
+              </m:r>
+            </m:e>
+            <m:sub>
+              <m:r>
+                <w:rPr>
+                  <w:rFonts w:ascii="Cambria Math" w:hAnsi="Cambria Math"/>
+                  <w:lang w:val="en-US"/>
+                </w:rPr>
+                <m:t>2</m:t>
+              </m:r>
+            </m:sub>
+            <m:sup>
+              <m:r>
+                <w:rPr>
+                  <w:rFonts w:ascii="Cambria Math" w:hAnsi="Cambria Math"/>
+                  <w:lang w:val="en-US"/>
+                </w:rPr>
+                <m:t>2</m:t>
+              </m:r>
+            </m:sup>
+          </m:sSubSup>
+          <m:r>
+            <w:rPr>
+              <w:rFonts w:ascii="Cambria Math" w:hAnsi="Cambria Math"/>
+              <w:lang w:val="en-US"/>
+            </w:rPr>
+            <m:t>=</m:t>
+          </m:r>
+          <m:sSub>
+            <m:sSubPr>
+              <m:ctrlPr>
+                <w:rPr>
+                  <w:rFonts w:ascii="Cambria Math" w:hAnsi="Cambria Math"/>
+                  <w:i/>
+                  <w:lang w:val="en-US"/>
+                </w:rPr>
+              </m:ctrlPr>
+            </m:sSubPr>
+            <m:e>
+              <m:r>
+                <w:rPr>
+                  <w:rFonts w:ascii="Cambria Math" w:hAnsi="Cambria Math"/>
+                  <w:lang w:val="en-US"/>
+                </w:rPr>
+                <m:t>P</m:t>
+              </m:r>
+            </m:e>
+            <m:sub>
+              <m:r>
+                <w:rPr>
+                  <w:rFonts w:ascii="Cambria Math" w:hAnsi="Cambria Math"/>
+                  <w:lang w:val="en-US"/>
+                </w:rPr>
+                <m:t>0</m:t>
+              </m:r>
+            </m:sub>
+          </m:sSub>
+          <m:r>
+            <w:rPr>
+              <w:rFonts w:ascii="Cambria Math" w:hAnsi="Cambria Math"/>
+              <w:lang w:val="en-US"/>
+            </w:rPr>
+            <m:t>+</m:t>
+          </m:r>
+          <m:f>
+            <m:fPr>
+              <m:ctrlPr>
+                <w:rPr>
+                  <w:rFonts w:ascii="Cambria Math" w:hAnsi="Cambria Math"/>
+                  <w:i/>
+                  <w:lang w:val="en-US"/>
+                </w:rPr>
+              </m:ctrlPr>
+            </m:fPr>
+            <m:num>
+              <m:r>
+                <w:rPr>
+                  <w:rFonts w:ascii="Cambria Math" w:hAnsi="Cambria Math"/>
+                  <w:lang w:val="en-US"/>
+                </w:rPr>
+                <m:t>1</m:t>
+              </m:r>
+            </m:num>
+            <m:den>
+              <m:r>
+                <w:rPr>
+                  <w:rFonts w:ascii="Cambria Math" w:hAnsi="Cambria Math"/>
+                  <w:lang w:val="en-US"/>
+                </w:rPr>
+                <m:t>2</m:t>
+              </m:r>
+            </m:den>
+          </m:f>
+          <m:sSub>
+            <m:sSubPr>
+              <m:ctrlPr>
+                <w:rPr>
+                  <w:rFonts w:ascii="Cambria Math" w:hAnsi="Cambria Math"/>
+                  <w:i/>
+                  <w:lang w:val="en-US"/>
+                </w:rPr>
+              </m:ctrlPr>
+            </m:sSubPr>
+            <m:e>
+              <m:r>
+                <w:rPr>
+                  <w:rFonts w:ascii="Cambria Math" w:hAnsi="Cambria Math"/>
+                  <w:lang w:val="en-US"/>
+                </w:rPr>
+                <m:t>ρ</m:t>
+              </m:r>
+            </m:e>
+            <m:sub>
+              <m:r>
+                <w:rPr>
+                  <w:rFonts w:ascii="Cambria Math" w:hAnsi="Cambria Math"/>
+                  <w:lang w:val="en-US"/>
+                </w:rPr>
+                <m:t>w</m:t>
+              </m:r>
+            </m:sub>
+          </m:sSub>
+          <m:sSubSup>
+            <m:sSubSupPr>
+              <m:ctrlPr>
+                <w:rPr>
+                  <w:rFonts w:ascii="Cambria Math" w:hAnsi="Cambria Math"/>
+                  <w:i/>
+                  <w:lang w:val="en-US"/>
+                </w:rPr>
+              </m:ctrlPr>
+            </m:sSubSupPr>
+            <m:e>
+              <m:r>
+                <w:rPr>
+                  <w:rFonts w:ascii="Cambria Math" w:hAnsi="Cambria Math"/>
+                  <w:lang w:val="en-US"/>
+                </w:rPr>
+                <m:t>v</m:t>
+              </m:r>
+            </m:e>
+            <m:sub>
+              <m:r>
+                <w:rPr>
+                  <w:rFonts w:ascii="Cambria Math" w:hAnsi="Cambria Math"/>
+                  <w:lang w:val="en-US"/>
+                </w:rPr>
+                <m:t>1</m:t>
+              </m:r>
+            </m:sub>
+            <m:sup>
+              <m:r>
+                <w:rPr>
+                  <w:rFonts w:ascii="Cambria Math" w:hAnsi="Cambria Math"/>
+                  <w:lang w:val="en-US"/>
+                </w:rPr>
+                <m:t>2</m:t>
+              </m:r>
+            </m:sup>
+          </m:sSubSup>
+          <m:r>
+            <w:rPr>
+              <w:rFonts w:ascii="Cambria Math" w:hAnsi="Cambria Math"/>
+              <w:lang w:val="en-US"/>
+            </w:rPr>
+            <m:t>+</m:t>
+          </m:r>
+          <m:sSub>
+            <m:sSubPr>
+              <m:ctrlPr>
+                <w:rPr>
+                  <w:rFonts w:ascii="Cambria Math" w:hAnsi="Cambria Math"/>
+                  <w:i/>
+                  <w:lang w:val="en-US"/>
+                </w:rPr>
+              </m:ctrlPr>
+            </m:sSubPr>
+            <m:e>
+              <m:r>
+                <w:rPr>
+                  <w:rFonts w:ascii="Cambria Math" w:hAnsi="Cambria Math"/>
+                  <w:lang w:val="en-US"/>
+                </w:rPr>
+                <m:t>ρ</m:t>
+              </m:r>
+            </m:e>
+            <m:sub>
+              <m:r>
+                <w:rPr>
+                  <w:rFonts w:ascii="Cambria Math" w:hAnsi="Cambria Math"/>
+                  <w:lang w:val="en-US"/>
+                </w:rPr>
+                <m:t>w</m:t>
+              </m:r>
+            </m:sub>
+          </m:sSub>
+          <m:r>
+            <w:rPr>
+              <w:rFonts w:ascii="Cambria Math" w:hAnsi="Cambria Math"/>
+              <w:lang w:val="en-US"/>
+            </w:rPr>
+            <m:t>gh</m:t>
+          </m:r>
+        </m:oMath>
+      </m:oMathPara>
+    </w:p>
+    <w:p>
+      <w:pPr>
+        <w:jc w:val="both"/>
+        <w:rPr>
+          <w:rFonts w:hint="eastAsia"/>
+          <w:lang w:val="en-US"/>
+        </w:rPr>
+      </w:pPr>
+      <w:r>
+        <w:rPr>
+          <w:rFonts w:hint="eastAsia"/>
+          <w:lang w:val="en-US"/>
+        </w:rPr>
+        <w:lastRenderedPageBreak/>
+        <w:t>H</w:t>
+      </w:r>
+      <w:r>
+        <w:rPr>
+          <w:lang w:val="en-US"/>
+        </w:rPr>
+        <w:t xml:space="preserve">ere </w:t>
+      </w:r>
+      <m:oMath>
+        <m:sSub>
+          <m:sSubPr>
+            <m:ctrlPr>
+              <w:rPr>
+                <w:rFonts w:ascii="Cambria Math" w:hAnsi="Cambria Math"/>
+                <w:i/>
+                <w:lang w:val="en-US"/>
+              </w:rPr>
+            </m:ctrlPr>
+          </m:sSubPr>
+          <m:e>
+            <m:r>
+              <w:rPr>
+                <w:rFonts w:ascii="Cambria Math" w:hAnsi="Cambria Math"/>
+                <w:lang w:val="en-US"/>
+              </w:rPr>
+              <m:t>P</m:t>
+            </m:r>
+          </m:e>
+          <m:sub>
+            <m:r>
+              <w:rPr>
+                <w:rFonts w:ascii="Cambria Math" w:hAnsi="Cambria Math"/>
+                <w:lang w:val="en-US"/>
+              </w:rPr>
+              <m:t>0</m:t>
+            </m:r>
+          </m:sub>
+        </m:sSub>
+      </m:oMath>
+      <w:r>
+        <w:rPr>
+          <w:rFonts w:hint="eastAsia"/>
+          <w:lang w:val="en-US"/>
+        </w:rPr>
+        <w:t xml:space="preserve"> </w:t>
+      </w:r>
+      <w:r>
+        <w:rPr>
+          <w:lang w:val="en-US"/>
+        </w:rPr>
+        <w:t xml:space="preserve">is the atmosphere pressure, and </w:t>
+      </w:r>
+      <m:oMath>
+        <m:sSub>
+          <m:sSubPr>
+            <m:ctrlPr>
+              <w:rPr>
+                <w:rFonts w:ascii="Cambria Math" w:hAnsi="Cambria Math"/>
+                <w:i/>
+                <w:lang w:val="en-US"/>
+              </w:rPr>
+            </m:ctrlPr>
+          </m:sSubPr>
+          <m:e>
+            <m:r>
+              <w:rPr>
+                <w:rFonts w:ascii="Cambria Math" w:hAnsi="Cambria Math"/>
+                <w:lang w:val="en-US"/>
+              </w:rPr>
+              <m:t>ρ</m:t>
+            </m:r>
+          </m:e>
+          <m:sub>
+            <m:r>
+              <w:rPr>
+                <w:rFonts w:ascii="Cambria Math" w:hAnsi="Cambria Math"/>
+                <w:lang w:val="en-US"/>
+              </w:rPr>
+              <m:t>w</m:t>
+            </m:r>
+          </m:sub>
+        </m:sSub>
+      </m:oMath>
+      <w:r>
+        <w:rPr>
+          <w:lang w:val="en-US"/>
+        </w:rPr>
+        <w:t xml:space="preserve"> is the density of water. Or you can also use energy conservation, which is the same thing. Then</w:t>
+      </w:r>
+    </w:p>
+    <w:p>
+      <w:pPr>
+        <w:jc w:val="both"/>
+        <w:rPr>
+          <w:lang w:val="en-US"/>
+        </w:rPr>
+      </w:pPr>
+      <m:oMathPara>
+        <m:oMath>
+          <m:sSubSup>
+            <m:sSubSupPr>
+              <m:ctrlPr>
+                <w:rPr>
+                  <w:rFonts w:ascii="Cambria Math" w:hAnsi="Cambria Math"/>
+                  <w:i/>
+                  <w:lang w:val="en-US"/>
+                </w:rPr>
+              </m:ctrlPr>
+            </m:sSubSupPr>
+            <m:e>
+              <m:r>
+                <w:rPr>
+                  <w:rFonts w:ascii="Cambria Math" w:hAnsi="Cambria Math"/>
+                  <w:lang w:val="en-US"/>
+                </w:rPr>
+                <m:t>v</m:t>
+              </m:r>
+            </m:e>
+            <m:sub>
+              <m:r>
+                <w:rPr>
+                  <w:rFonts w:ascii="Cambria Math" w:hAnsi="Cambria Math"/>
+                  <w:lang w:val="en-US"/>
+                </w:rPr>
+                <m:t>2</m:t>
+              </m:r>
+            </m:sub>
+            <m:sup>
+              <m:r>
+                <w:rPr>
+                  <w:rFonts w:ascii="Cambria Math" w:hAnsi="Cambria Math"/>
+                  <w:lang w:val="en-US"/>
+                </w:rPr>
+                <m:t>2</m:t>
+              </m:r>
+            </m:sup>
+          </m:sSubSup>
+          <m:r>
+            <w:rPr>
+              <w:rFonts w:ascii="Cambria Math" w:hAnsi="Cambria Math"/>
+              <w:lang w:val="en-US"/>
+            </w:rPr>
+            <m:t>=</m:t>
+          </m:r>
+          <m:sSubSup>
+            <m:sSubSupPr>
+              <m:ctrlPr>
+                <w:rPr>
+                  <w:rFonts w:ascii="Cambria Math" w:hAnsi="Cambria Math"/>
+                  <w:i/>
+                  <w:lang w:val="en-US"/>
+                </w:rPr>
+              </m:ctrlPr>
+            </m:sSubSupPr>
+            <m:e>
+              <m:r>
+                <w:rPr>
+                  <w:rFonts w:ascii="Cambria Math" w:hAnsi="Cambria Math"/>
+                  <w:lang w:val="en-US"/>
+                </w:rPr>
+                <m:t>v</m:t>
+              </m:r>
+            </m:e>
+            <m:sub>
+              <m:r>
+                <w:rPr>
+                  <w:rFonts w:ascii="Cambria Math" w:hAnsi="Cambria Math"/>
+                  <w:lang w:val="en-US"/>
+                </w:rPr>
+                <m:t>1</m:t>
+              </m:r>
+            </m:sub>
+            <m:sup>
+              <m:r>
+                <w:rPr>
+                  <w:rFonts w:ascii="Cambria Math" w:hAnsi="Cambria Math"/>
+                  <w:lang w:val="en-US"/>
+                </w:rPr>
+                <m:t>2</m:t>
+              </m:r>
+            </m:sup>
+          </m:sSubSup>
+          <m:r>
+            <w:rPr>
+              <w:rFonts w:ascii="Cambria Math" w:hAnsi="Cambria Math"/>
+              <w:lang w:val="en-US"/>
+            </w:rPr>
+            <m:t>+2gh</m:t>
+          </m:r>
+        </m:oMath>
+      </m:oMathPara>
+    </w:p>
+    <w:p>
+      <w:pPr>
+        <w:jc w:val="both"/>
+        <w:rPr>
+          <w:lang w:val="en-US"/>
+        </w:rPr>
+      </w:pPr>
+      <w:r>
+        <w:rPr>
+          <w:lang w:val="en-US"/>
+        </w:rPr>
+        <w:t>Combining continuity and Bernoulli’s equations, we</w:t>
+      </w:r>
+      <w:r>
+        <w:rPr>
+          <w:lang w:val="en-US"/>
+        </w:rPr>
+        <w:t xml:space="preserve"> finally</w:t>
+      </w:r>
+      <w:r>
+        <w:rPr>
+          <w:lang w:val="en-US"/>
+        </w:rPr>
+        <w:t xml:space="preserve"> have</w:t>
+      </w:r>
+    </w:p>
+    <w:p>
+      <w:pPr>
+        <w:jc w:val="both"/>
+        <w:rPr>
+          <w:lang w:val="en-US"/>
+        </w:rPr>
+      </w:pPr>
+      <m:oMathPara>
+        <m:oMath>
+          <m:sSub>
+            <m:sSubPr>
+              <m:ctrlPr>
+                <w:rPr>
+                  <w:rFonts w:ascii="Cambria Math" w:hAnsi="Cambria Math"/>
+                  <w:i/>
+                  <w:lang w:val="en-US"/>
+                </w:rPr>
+              </m:ctrlPr>
+            </m:sSubPr>
+            <m:e>
+              <m:r>
+                <w:rPr>
+                  <w:rFonts w:ascii="Cambria Math" w:hAnsi="Cambria Math"/>
+                  <w:lang w:val="en-US"/>
+                </w:rPr>
+                <m:t>A</m:t>
+              </m:r>
+            </m:e>
+            <m:sub>
+              <m:r>
+                <w:rPr>
+                  <w:rFonts w:ascii="Cambria Math" w:hAnsi="Cambria Math"/>
+                  <w:lang w:val="en-US"/>
+                </w:rPr>
+                <m:t>2</m:t>
+              </m:r>
+            </m:sub>
+          </m:sSub>
+          <m:r>
+            <w:rPr>
+              <w:rFonts w:ascii="Cambria Math" w:hAnsi="Cambria Math"/>
+              <w:lang w:val="en-US"/>
+            </w:rPr>
+            <m:t>=</m:t>
+          </m:r>
+          <m:f>
+            <m:fPr>
+              <m:ctrlPr>
+                <w:rPr>
+                  <w:rFonts w:ascii="Cambria Math" w:hAnsi="Cambria Math"/>
+                  <w:i/>
+                  <w:lang w:val="en-US"/>
+                </w:rPr>
+              </m:ctrlPr>
+            </m:fPr>
+            <m:num>
+              <m:sSub>
+                <m:sSubPr>
+                  <m:ctrlPr>
+                    <w:rPr>
+                      <w:rFonts w:ascii="Cambria Math" w:hAnsi="Cambria Math"/>
+                      <w:i/>
+                      <w:lang w:val="en-US"/>
+                    </w:rPr>
+                  </m:ctrlPr>
+                </m:sSubPr>
+                <m:e>
+                  <m:r>
+                    <w:rPr>
+                      <w:rFonts w:ascii="Cambria Math" w:hAnsi="Cambria Math"/>
+                      <w:lang w:val="en-US"/>
+                    </w:rPr>
+                    <m:t>A</m:t>
+                  </m:r>
+                </m:e>
+                <m:sub>
+                  <m:r>
+                    <w:rPr>
+                      <w:rFonts w:ascii="Cambria Math" w:hAnsi="Cambria Math"/>
+                      <w:lang w:val="en-US"/>
+                    </w:rPr>
+                    <m:t>1</m:t>
+                  </m:r>
+                </m:sub>
+              </m:sSub>
+              <m:sSub>
+                <m:sSubPr>
+                  <m:ctrlPr>
+                    <w:rPr>
+                      <w:rFonts w:ascii="Cambria Math" w:hAnsi="Cambria Math"/>
+                      <w:i/>
+                      <w:lang w:val="en-US"/>
+                    </w:rPr>
+                  </m:ctrlPr>
+                </m:sSubPr>
+                <m:e>
+                  <m:r>
+                    <w:rPr>
+                      <w:rFonts w:ascii="Cambria Math" w:hAnsi="Cambria Math"/>
+                      <w:lang w:val="en-US"/>
+                    </w:rPr>
+                    <m:t>v</m:t>
+                  </m:r>
+                </m:e>
+                <m:sub>
+                  <m:r>
+                    <w:rPr>
+                      <w:rFonts w:ascii="Cambria Math" w:hAnsi="Cambria Math"/>
+                      <w:lang w:val="en-US"/>
+                    </w:rPr>
+                    <m:t>1</m:t>
+                  </m:r>
+                </m:sub>
+              </m:sSub>
+            </m:num>
+            <m:den>
+              <m:rad>
+                <m:radPr>
+                  <m:degHide m:val="1"/>
+                  <m:ctrlPr>
+                    <w:rPr>
+                      <w:rFonts w:ascii="Cambria Math" w:hAnsi="Cambria Math"/>
+                      <w:i/>
+                      <w:lang w:val="en-US"/>
+                    </w:rPr>
+                  </m:ctrlPr>
+                </m:radPr>
+                <m:deg/>
+                <m:e>
+                  <m:sSubSup>
+                    <m:sSubSupPr>
+                      <m:ctrlPr>
+                        <w:rPr>
+                          <w:rFonts w:ascii="Cambria Math" w:hAnsi="Cambria Math"/>
+                          <w:i/>
+                          <w:lang w:val="en-US"/>
+                        </w:rPr>
+                      </m:ctrlPr>
+                    </m:sSubSupPr>
+                    <m:e>
+                      <m:r>
+                        <w:rPr>
+                          <w:rFonts w:ascii="Cambria Math" w:hAnsi="Cambria Math"/>
+                          <w:lang w:val="en-US"/>
+                        </w:rPr>
+                        <m:t>v</m:t>
+                      </m:r>
+                    </m:e>
+                    <m:sub>
+                      <m:r>
+                        <w:rPr>
+                          <w:rFonts w:ascii="Cambria Math" w:hAnsi="Cambria Math"/>
+                          <w:lang w:val="en-US"/>
+                        </w:rPr>
+                        <m:t>1</m:t>
+                      </m:r>
+                    </m:sub>
+                    <m:sup>
+                      <m:r>
+                        <w:rPr>
+                          <w:rFonts w:ascii="Cambria Math" w:hAnsi="Cambria Math"/>
+                          <w:lang w:val="en-US"/>
+                        </w:rPr>
+                        <m:t>2</m:t>
+                      </m:r>
+                    </m:sup>
+                  </m:sSubSup>
+                  <m:r>
+                    <w:rPr>
+                      <w:rFonts w:ascii="Cambria Math" w:hAnsi="Cambria Math"/>
+                      <w:lang w:val="en-US"/>
+                    </w:rPr>
+                    <m:t>+2gh</m:t>
+                  </m:r>
+                </m:e>
+              </m:rad>
+            </m:den>
+          </m:f>
+        </m:oMath>
+      </m:oMathPara>
+    </w:p>
+    <w:p>
+      <w:pPr>
+        <w:jc w:val="both"/>
+        <w:rPr>
+          <w:rFonts w:hint="eastAsia"/>
+          <w:b/>
+          <w:bCs/>
+          <w:lang w:val="en-US"/>
+        </w:rPr>
+      </w:pPr>
     </w:p>
     <w:sectPr>
       <w:pgSz w:w="11900" w:h="16840"/>
@@ -4062,6 +5465,55 @@
       <w:color w:val="808080"/>
     </w:rPr>
   </w:style>
+  <w:style w:type="paragraph" w:styleId="BalloonText">
+    <w:name w:val="Balloon Text"/>
+    <w:basedOn w:val="Normal"/>
+    <w:link w:val="BalloonTextChar"/>
+    <w:uiPriority w:val="99"/>
+    <w:semiHidden/>
+    <w:unhideWhenUsed/>
+    <w:rsid w:val="00541159"/>
+    <w:pPr>
+      <w:spacing w:line="240" w:lineRule="auto"/>
+    </w:pPr>
+    <w:rPr>
+      <w:rFonts w:ascii="SimSun" w:eastAsia="SimSun"/>
+      <w:sz w:val="18"/>
+      <w:szCs w:val="18"/>
+    </w:rPr>
+  </w:style>
+  <w:style w:type="character" w:customStyle="1" w:styleId="BalloonTextChar">
+    <w:name w:val="Balloon Text Char"/>
+    <w:basedOn w:val="DefaultParagraphFont"/>
+    <w:link w:val="BalloonText"/>
+    <w:uiPriority w:val="99"/>
+    <w:semiHidden/>
+    <w:rsid w:val="00541159"/>
+    <w:rPr>
+      <w:rFonts w:ascii="SimSun" w:eastAsia="SimSun"/>
+      <w:sz w:val="18"/>
+      <w:szCs w:val="18"/>
+    </w:rPr>
+  </w:style>
+  <w:style w:type="table" w:styleId="TableGrid">
+    <w:name w:val="Table Grid"/>
+    <w:basedOn w:val="TableNormal"/>
+    <w:uiPriority w:val="39"/>
+    <w:rsid w:val="00DE7999"/>
+    <w:pPr>
+      <w:spacing w:line="240" w:lineRule="auto"/>
+    </w:pPr>
+    <w:tblPr>
+      <w:tblBorders>
+        <w:top w:val="single" w:sz="4" w:space="0" w:color="auto"/>
+        <w:left w:val="single" w:sz="4" w:space="0" w:color="auto"/>
+        <w:bottom w:val="single" w:sz="4" w:space="0" w:color="auto"/>
+        <w:right w:val="single" w:sz="4" w:space="0" w:color="auto"/>
+        <w:insideH w:val="single" w:sz="4" w:space="0" w:color="auto"/>
+        <w:insideV w:val="single" w:sz="4" w:space="0" w:color="auto"/>
+      </w:tblBorders>
+    </w:tblPr>
+  </w:style>
 </w:styles>
 </file>
 

</xml_diff>